<commit_message>
Updated data and analysis through 12-31-20, all tests pass.
</commit_message>
<xml_diff>
--- a/known_slides/known_slides.docx
+++ b/known_slides/known_slides.docx
@@ -497,6 +497,120 @@
         </w:hyperlink>
       </w:r>
     </w:p>
+    <w:p>
+      <w:pPr>
+        <w:pStyle w:val="Heading2"/>
+      </w:pPr>
+      <w:r>
+        <w:rPr>
+          <w:rFonts w:ascii="Calibri Light" w:hAnsi="Calibri Light"/>
+        </w:rPr>
+        <w:t>Sand Dollar Drive Slide 11/2/2020</w:t>
+      </w:r>
+    </w:p>
+    <w:p>
+      <w:pPr>
+        <w:spacing w:after="0"/>
+      </w:pPr>
+      <w:r>
+        <w:rPr>
+          <w:rFonts w:ascii="Garamond" w:hAnsi="Garamond"/>
+        </w:rPr>
+        <w:t>11/02/2020 03:00:00</w:t>
+      </w:r>
+    </w:p>
+    <w:p>
+      <w:pPr>
+        <w:spacing w:after="0"/>
+      </w:pPr>
+      <w:r>
+        <w:rPr>
+          <w:rFonts w:ascii="Garamond" w:hAnsi="Garamond"/>
+        </w:rPr>
+        <w:t>Sand Dollar Drive</w:t>
+      </w:r>
+    </w:p>
+    <w:p>
+      <w:pPr>
+        <w:pStyle w:val="ListBullet"/>
+      </w:pPr>
+      <w:r>
+        <w:rPr>
+          <w:rFonts w:ascii="Garamond" w:hAnsi="Garamond"/>
+        </w:rPr>
+      </w:r>
+      <w:r>
+        <w:rPr>
+          <w:rFonts w:ascii="Garamond" w:hAnsi="Garamond"/>
+          <w:u w:val="none"/>
+        </w:rPr>
+        <w:hyperlink r:id="rId20" w:history="1">
+          <w:r>
+            <w:rPr>
+              <w:rStyle w:val="Hyperlink"/>
+            </w:rPr>
+            <w:t>https://www.kcaw.org/2020/11/02/back-to-back-landslides-block-sitkas-sand-dollar-drive/</w:t>
+          </w:r>
+        </w:hyperlink>
+      </w:r>
+    </w:p>
+    <w:p>
+      <w:pPr>
+        <w:pStyle w:val="Heading2"/>
+      </w:pPr>
+      <w:r>
+        <w:rPr>
+          <w:rFonts w:ascii="Calibri Light" w:hAnsi="Calibri Light"/>
+        </w:rPr>
+        <w:t>Olga Strait slides 10/26/20</w:t>
+      </w:r>
+    </w:p>
+    <w:p>
+      <w:pPr>
+        <w:spacing w:after="0"/>
+      </w:pPr>
+      <w:r>
+        <w:rPr>
+          <w:rFonts w:ascii="Garamond" w:hAnsi="Garamond"/>
+        </w:rPr>
+        <w:t>10/26/2020 20:00:00</w:t>
+      </w:r>
+    </w:p>
+    <w:p>
+      <w:pPr>
+        <w:spacing w:after="0"/>
+      </w:pPr>
+      <w:r>
+        <w:rPr>
+          <w:rFonts w:ascii="Garamond" w:hAnsi="Garamond"/>
+        </w:rPr>
+        <w:t>Waterways North of Sitka</w:t>
+      </w:r>
+    </w:p>
+    <w:p>
+      <w:pPr>
+        <w:pStyle w:val="ListBullet"/>
+      </w:pPr>
+      <w:r>
+        <w:rPr>
+          <w:rFonts w:ascii="Garamond" w:hAnsi="Garamond"/>
+        </w:rPr>
+      </w:r>
+      <w:r>
+        <w:rPr>
+          <w:rFonts w:ascii="Garamond" w:hAnsi="Garamond"/>
+          <w:u w:val="none"/>
+        </w:rPr>
+        <w:hyperlink r:id="rId21" w:history="1">
+          <w:r>
+            <w:rPr>
+              <w:rStyle w:val="Hyperlink"/>
+            </w:rPr>
+            <w:t>https://www.facebook.com/groups/sitkachatters/permalink/1816612201819511/</w:t>
+          </w:r>
+        </w:hyperlink>
+      </w:r>
+    </w:p>
     <w:sectPr>
       <w:pgSz w:w="12240" w:h="15840"/>
       <w:pgMar w:top="1440" w:right="1800" w:bottom="1440" w:left="1800" w:header="720" w:footer="720" w:gutter="0"/>

</xml_diff>

<commit_message>
Added second slide during 11/1-2/20 event, even though it doesn't get plotted.
</commit_message>
<xml_diff>
--- a/known_slides/known_slides.docx
+++ b/known_slides/known_slides.docx
@@ -562,6 +562,63 @@
         <w:rPr>
           <w:rFonts w:ascii="Calibri Light" w:hAnsi="Calibri Light"/>
         </w:rPr>
+        <w:t>Second Sand Dollar Drive Slide 11/2/2020</w:t>
+      </w:r>
+    </w:p>
+    <w:p>
+      <w:pPr>
+        <w:spacing w:after="0"/>
+      </w:pPr>
+      <w:r>
+        <w:rPr>
+          <w:rFonts w:ascii="Garamond" w:hAnsi="Garamond"/>
+        </w:rPr>
+        <w:t>11/02/2020 12:00:00</w:t>
+      </w:r>
+    </w:p>
+    <w:p>
+      <w:pPr>
+        <w:spacing w:after="0"/>
+      </w:pPr>
+      <w:r>
+        <w:rPr>
+          <w:rFonts w:ascii="Garamond" w:hAnsi="Garamond"/>
+        </w:rPr>
+        <w:t>Sand Dollar Drive</w:t>
+      </w:r>
+    </w:p>
+    <w:p>
+      <w:pPr>
+        <w:pStyle w:val="ListBullet"/>
+      </w:pPr>
+      <w:r>
+        <w:rPr>
+          <w:rFonts w:ascii="Garamond" w:hAnsi="Garamond"/>
+        </w:rPr>
+      </w:r>
+      <w:r>
+        <w:rPr>
+          <w:rFonts w:ascii="Garamond" w:hAnsi="Garamond"/>
+          <w:u w:val="none"/>
+        </w:rPr>
+        <w:hyperlink r:id="rId20" w:history="1">
+          <w:r>
+            <w:rPr>
+              <w:rStyle w:val="Hyperlink"/>
+            </w:rPr>
+            <w:t>https://www.kcaw.org/2020/11/02/back-to-back-landslides-block-sitkas-sand-dollar-drive/</w:t>
+          </w:r>
+        </w:hyperlink>
+      </w:r>
+    </w:p>
+    <w:p>
+      <w:pPr>
+        <w:pStyle w:val="Heading2"/>
+      </w:pPr>
+      <w:r>
+        <w:rPr>
+          <w:rFonts w:ascii="Calibri Light" w:hAnsi="Calibri Light"/>
+        </w:rPr>
         <w:t>Olga Strait slides 10/26/20</w:t>
       </w:r>
     </w:p>

</xml_diff>

<commit_message>
First processing of data from 12/30/20 through 3/31/24.
</commit_message>
<xml_diff>
--- a/known_slides/known_slides.docx
+++ b/known_slides/known_slides.docx
@@ -668,6 +668,111 @@
         </w:hyperlink>
       </w:r>
     </w:p>
+    <w:p>
+      <w:pPr>
+        <w:pStyle w:val="Heading2"/>
+      </w:pPr>
+      <w:r>
+        <w:rPr>
+          <w:rFonts w:ascii="Calibri Light" w:hAnsi="Calibri Light"/>
+        </w:rPr>
+        <w:t>Crawfish Inlet slide 8/12/23</w:t>
+      </w:r>
+    </w:p>
+    <w:p>
+      <w:pPr>
+        <w:spacing w:after="0"/>
+      </w:pPr>
+      <w:r>
+        <w:rPr>
+          <w:rFonts w:ascii="Garamond" w:hAnsi="Garamond"/>
+        </w:rPr>
+        <w:t>08/13/2023 04:00:00</w:t>
+      </w:r>
+    </w:p>
+    <w:p>
+      <w:pPr>
+        <w:spacing w:after="0"/>
+      </w:pPr>
+      <w:r>
+        <w:rPr>
+          <w:rFonts w:ascii="Garamond" w:hAnsi="Garamond"/>
+        </w:rPr>
+        <w:t>Crawfish Inlet, South of Sitka</w:t>
+      </w:r>
+    </w:p>
+    <w:p>
+      <w:pPr>
+        <w:pStyle w:val="ListBullet"/>
+      </w:pPr>
+      <w:r>
+        <w:rPr>
+          <w:rFonts w:ascii="Garamond" w:hAnsi="Garamond"/>
+        </w:rPr>
+      </w:r>
+      <w:r>
+        <w:rPr>
+          <w:rFonts w:ascii="Garamond" w:hAnsi="Garamond"/>
+          <w:u w:val="none"/>
+        </w:rPr>
+        <w:hyperlink r:id="rId22" w:history="1">
+          <w:r>
+            <w:rPr>
+              <w:rStyle w:val="Hyperlink"/>
+            </w:rPr>
+            <w:t>https://www.facebook.com/AlaskanLegoMinifigure/posts/pfbid0d4ArJr11angJbfEut37LaPC8am42uek2jVMssLMK4JMCa57XYT5bt1NgvPYG3LL3l</w:t>
+          </w:r>
+        </w:hyperlink>
+      </w:r>
+    </w:p>
+    <w:p>
+      <w:pPr>
+        <w:pStyle w:val="ListBullet"/>
+      </w:pPr>
+      <w:r>
+        <w:rPr>
+          <w:rFonts w:ascii="Garamond" w:hAnsi="Garamond"/>
+        </w:rPr>
+      </w:r>
+      <w:r>
+        <w:rPr>
+          <w:rFonts w:ascii="Garamond" w:hAnsi="Garamond"/>
+          <w:u w:val="none"/>
+        </w:rPr>
+        <w:hyperlink r:id="rId23" w:history="1">
+          <w:r>
+            <w:rPr>
+              <w:rStyle w:val="Hyperlink"/>
+            </w:rPr>
+            <w:t>https://sitkascience.org/atmospheric-river-event/</w:t>
+          </w:r>
+        </w:hyperlink>
+      </w:r>
+    </w:p>
+    <w:p>
+      <w:pPr>
+        <w:pStyle w:val="ListBullet"/>
+      </w:pPr>
+      <w:r>
+        <w:rPr>
+          <w:rFonts w:ascii="Garamond" w:hAnsi="Garamond"/>
+        </w:rPr>
+      </w:r>
+      <w:r>
+        <w:rPr>
+          <w:rFonts w:ascii="Garamond" w:hAnsi="Garamond"/>
+          <w:u w:val="none"/>
+        </w:rPr>
+        <w:hyperlink r:id="rId24" w:history="1">
+          <w:r>
+            <w:rPr>
+              <w:rStyle w:val="Hyperlink"/>
+            </w:rPr>
+            <w:t>https://www.kcaw.org/2023/08/15/record-rainfall-bumped-sitkas-landslide-risk-level-to-medium-on-saturday/</w:t>
+          </w:r>
+        </w:hyperlink>
+      </w:r>
+    </w:p>
     <w:sectPr>
       <w:pgSz w:w="12240" w:h="15840"/>
       <w:pgMar w:top="1440" w:right="1800" w:bottom="1440" w:left="1800" w:header="720" w:footer="720" w:gutter="0"/>

</xml_diff>

<commit_message>
Update data through 033124 (#33)
Updated main clean dataset through 03/31/2024. Cleaned up tests to act on their own copy of the data files. Tests do not cover recent data, but still cover behavior of project.
</commit_message>
<xml_diff>
--- a/known_slides/known_slides.docx
+++ b/known_slides/known_slides.docx
@@ -668,6 +668,111 @@
         </w:hyperlink>
       </w:r>
     </w:p>
+    <w:p>
+      <w:pPr>
+        <w:pStyle w:val="Heading2"/>
+      </w:pPr>
+      <w:r>
+        <w:rPr>
+          <w:rFonts w:ascii="Calibri Light" w:hAnsi="Calibri Light"/>
+        </w:rPr>
+        <w:t>Crawfish Inlet slide 8/12/23</w:t>
+      </w:r>
+    </w:p>
+    <w:p>
+      <w:pPr>
+        <w:spacing w:after="0"/>
+      </w:pPr>
+      <w:r>
+        <w:rPr>
+          <w:rFonts w:ascii="Garamond" w:hAnsi="Garamond"/>
+        </w:rPr>
+        <w:t>08/13/2023 04:00:00</w:t>
+      </w:r>
+    </w:p>
+    <w:p>
+      <w:pPr>
+        <w:spacing w:after="0"/>
+      </w:pPr>
+      <w:r>
+        <w:rPr>
+          <w:rFonts w:ascii="Garamond" w:hAnsi="Garamond"/>
+        </w:rPr>
+        <w:t>Crawfish Inlet, South of Sitka</w:t>
+      </w:r>
+    </w:p>
+    <w:p>
+      <w:pPr>
+        <w:pStyle w:val="ListBullet"/>
+      </w:pPr>
+      <w:r>
+        <w:rPr>
+          <w:rFonts w:ascii="Garamond" w:hAnsi="Garamond"/>
+        </w:rPr>
+      </w:r>
+      <w:r>
+        <w:rPr>
+          <w:rFonts w:ascii="Garamond" w:hAnsi="Garamond"/>
+          <w:u w:val="none"/>
+        </w:rPr>
+        <w:hyperlink r:id="rId22" w:history="1">
+          <w:r>
+            <w:rPr>
+              <w:rStyle w:val="Hyperlink"/>
+            </w:rPr>
+            <w:t>https://www.facebook.com/AlaskanLegoMinifigure/posts/pfbid0d4ArJr11angJbfEut37LaPC8am42uek2jVMssLMK4JMCa57XYT5bt1NgvPYG3LL3l</w:t>
+          </w:r>
+        </w:hyperlink>
+      </w:r>
+    </w:p>
+    <w:p>
+      <w:pPr>
+        <w:pStyle w:val="ListBullet"/>
+      </w:pPr>
+      <w:r>
+        <w:rPr>
+          <w:rFonts w:ascii="Garamond" w:hAnsi="Garamond"/>
+        </w:rPr>
+      </w:r>
+      <w:r>
+        <w:rPr>
+          <w:rFonts w:ascii="Garamond" w:hAnsi="Garamond"/>
+          <w:u w:val="none"/>
+        </w:rPr>
+        <w:hyperlink r:id="rId23" w:history="1">
+          <w:r>
+            <w:rPr>
+              <w:rStyle w:val="Hyperlink"/>
+            </w:rPr>
+            <w:t>https://sitkascience.org/atmospheric-river-event/</w:t>
+          </w:r>
+        </w:hyperlink>
+      </w:r>
+    </w:p>
+    <w:p>
+      <w:pPr>
+        <w:pStyle w:val="ListBullet"/>
+      </w:pPr>
+      <w:r>
+        <w:rPr>
+          <w:rFonts w:ascii="Garamond" w:hAnsi="Garamond"/>
+        </w:rPr>
+      </w:r>
+      <w:r>
+        <w:rPr>
+          <w:rFonts w:ascii="Garamond" w:hAnsi="Garamond"/>
+          <w:u w:val="none"/>
+        </w:rPr>
+        <w:hyperlink r:id="rId24" w:history="1">
+          <w:r>
+            <w:rPr>
+              <w:rStyle w:val="Hyperlink"/>
+            </w:rPr>
+            <w:t>https://www.kcaw.org/2023/08/15/record-rainfall-bumped-sitkas-landslide-risk-level-to-medium-on-saturday/</w:t>
+          </w:r>
+        </w:hyperlink>
+      </w:r>
+    </w:p>
     <w:sectPr>
       <w:pgSz w:w="12240" w:h="15840"/>
       <w:pgMar w:top="1440" w:right="1800" w:bottom="1440" w:left="1800" w:header="720" w:footer="720" w:gutter="0"/>

</xml_diff>